<commit_message>
Updates to section 4.0. TFS 2052.
git-tfs-id: [https://tfs.omnicloud.local/tfs/cco%20program/]$/eCoaching_V2;C33918
</commit_message>
<xml_diff>
--- a/Unit Test/CCO_eCoaching_Script_Notification_UTD.docx
+++ b/Unit Test/CCO_eCoaching_Script_Notification_UTD.docx
@@ -274,7 +274,7 @@
           <w:sz w:val="18"/>
           <w:szCs w:val="18"/>
         </w:rPr>
-        <w:t>February 25, 2016</w:t>
+        <w:t>February 26, 2016</w:t>
       </w:r>
       <w:r>
         <w:rPr>
@@ -910,7 +910,23 @@
                 <w:i w:val="0"/>
                 <w:sz w:val="20"/>
               </w:rPr>
-              <w:t>2/25/2016</w:t>
+              <w:t>2/2</w:t>
+            </w:r>
+            <w:r>
+              <w:rPr>
+                <w:rFonts w:asciiTheme="minorHAnsi" w:hAnsiTheme="minorHAnsi"/>
+                <w:i w:val="0"/>
+                <w:sz w:val="20"/>
+              </w:rPr>
+              <w:t>6</w:t>
+            </w:r>
+            <w:r>
+              <w:rPr>
+                <w:rFonts w:asciiTheme="minorHAnsi" w:hAnsiTheme="minorHAnsi"/>
+                <w:i w:val="0"/>
+                <w:sz w:val="20"/>
+              </w:rPr>
+              <w:t>/2016</w:t>
             </w:r>
           </w:p>
         </w:tc>
@@ -19481,7 +19497,23 @@
                 <w:noProof/>
                 <w:color w:val="FF0000"/>
               </w:rPr>
-              <w:t>'Active'</w:t>
+              <w:t>'</w:t>
+            </w:r>
+            <w:r>
+              <w:rPr>
+                <w:rFonts w:ascii="Courier New" w:hAnsi="Courier New" w:cs="Courier New"/>
+                <w:noProof/>
+                <w:color w:val="FF0000"/>
+              </w:rPr>
+              <w:t>Open</w:t>
+            </w:r>
+            <w:r>
+              <w:rPr>
+                <w:rFonts w:ascii="Courier New" w:hAnsi="Courier New" w:cs="Courier New"/>
+                <w:noProof/>
+                <w:color w:val="FF0000"/>
+              </w:rPr>
+              <w:t>'</w:t>
             </w:r>
           </w:p>
           <w:p>
@@ -19880,7 +19912,21 @@
               <w:rPr>
                 <w:rFonts w:asciiTheme="minorHAnsi" w:hAnsiTheme="minorHAnsi"/>
               </w:rPr>
-              <w:t>2 Active Surveys</w:t>
+              <w:t xml:space="preserve">2 </w:t>
+            </w:r>
+            <w:r>
+              <w:rPr>
+                <w:rFonts w:asciiTheme="minorHAnsi" w:hAnsiTheme="minorHAnsi"/>
+              </w:rPr>
+              <w:t>open</w:t>
+            </w:r>
+            <w:bookmarkStart w:id="15" w:name="_GoBack"/>
+            <w:bookmarkEnd w:id="15"/>
+            <w:r>
+              <w:rPr>
+                <w:rFonts w:asciiTheme="minorHAnsi" w:hAnsiTheme="minorHAnsi"/>
+              </w:rPr>
+              <w:t xml:space="preserve"> Surveys</w:t>
             </w:r>
             <w:r>
               <w:rPr>
@@ -19960,7 +20006,19 @@
               <w:rPr>
                 <w:i/>
               </w:rPr>
-              <w:t>25/</w:t>
+              <w:t>2</w:t>
+            </w:r>
+            <w:r>
+              <w:rPr>
+                <w:i/>
+              </w:rPr>
+              <w:t>6</w:t>
+            </w:r>
+            <w:r>
+              <w:rPr>
+                <w:i/>
+              </w:rPr>
+              <w:t>/</w:t>
             </w:r>
             <w:r>
               <w:rPr>
@@ -20112,15 +20170,63 @@
                 <w:noProof/>
                 <w:color w:val="FF0000"/>
               </w:rPr>
-              <w:t>'2016-02-2</w:t>
-            </w:r>
-            <w:r>
+              <w:t>'2016-02-24 11:06:40.980'</w:t>
+            </w:r>
+            <w:r>
+              <w:rPr>
+                <w:rFonts w:ascii="Courier New" w:hAnsi="Courier New" w:cs="Courier New"/>
+                <w:noProof/>
+              </w:rPr>
+              <w:t xml:space="preserve"> </w:t>
+            </w:r>
+            <w:r>
+              <w:rPr>
+                <w:rFonts w:ascii="Courier New" w:hAnsi="Courier New" w:cs="Courier New"/>
+                <w:noProof/>
+                <w:color w:val="008000"/>
+              </w:rPr>
+              <w:t>-- test date - 3</w:t>
+            </w:r>
+          </w:p>
+          <w:p>
+            <w:pPr>
+              <w:overflowPunct/>
+              <w:textAlignment w:val="auto"/>
               <w:rPr>
                 <w:rFonts w:ascii="Courier New" w:hAnsi="Courier New" w:cs="Courier New"/>
                 <w:noProof/>
                 <w:color w:val="FF0000"/>
               </w:rPr>
-              <w:t>4</w:t>
+            </w:pPr>
+            <w:r>
+              <w:rPr>
+                <w:rFonts w:ascii="Courier New" w:hAnsi="Courier New" w:cs="Courier New"/>
+                <w:noProof/>
+                <w:color w:val="0000FF"/>
+              </w:rPr>
+              <w:t>where</w:t>
+            </w:r>
+            <w:r>
+              <w:rPr>
+                <w:rFonts w:ascii="Courier New" w:hAnsi="Courier New" w:cs="Courier New"/>
+                <w:noProof/>
+              </w:rPr>
+              <w:t xml:space="preserve"> [Status]</w:t>
+            </w:r>
+            <w:r>
+              <w:rPr>
+                <w:rFonts w:ascii="Courier New" w:hAnsi="Courier New" w:cs="Courier New"/>
+                <w:noProof/>
+                <w:color w:val="808080"/>
+              </w:rPr>
+              <w:t>=</w:t>
+            </w:r>
+            <w:r>
+              <w:rPr>
+                <w:rFonts w:ascii="Courier New" w:hAnsi="Courier New" w:cs="Courier New"/>
+                <w:noProof/>
+              </w:rPr>
+              <w:t xml:space="preserve"> </w:t>
             </w:r>
             <w:r>
               <w:rPr>
@@ -20128,63 +20234,15 @@
                 <w:noProof/>
                 <w:color w:val="FF0000"/>
               </w:rPr>
-              <w:t xml:space="preserve"> 11:06:40.980'</w:t>
-            </w:r>
-            <w:r>
-              <w:rPr>
-                <w:rFonts w:ascii="Courier New" w:hAnsi="Courier New" w:cs="Courier New"/>
-                <w:noProof/>
-              </w:rPr>
-              <w:t xml:space="preserve"> </w:t>
-            </w:r>
-            <w:r>
-              <w:rPr>
-                <w:rFonts w:ascii="Courier New" w:hAnsi="Courier New" w:cs="Courier New"/>
-                <w:noProof/>
-                <w:color w:val="008000"/>
-              </w:rPr>
-              <w:t>-- test date - 3</w:t>
-            </w:r>
-          </w:p>
-          <w:p>
-            <w:pPr>
-              <w:overflowPunct/>
-              <w:textAlignment w:val="auto"/>
+              <w:t>'</w:t>
+            </w:r>
+            <w:r>
               <w:rPr>
                 <w:rFonts w:ascii="Courier New" w:hAnsi="Courier New" w:cs="Courier New"/>
                 <w:noProof/>
                 <w:color w:val="FF0000"/>
               </w:rPr>
-            </w:pPr>
-            <w:r>
-              <w:rPr>
-                <w:rFonts w:ascii="Courier New" w:hAnsi="Courier New" w:cs="Courier New"/>
-                <w:noProof/>
-                <w:color w:val="0000FF"/>
-              </w:rPr>
-              <w:t>where</w:t>
-            </w:r>
-            <w:r>
-              <w:rPr>
-                <w:rFonts w:ascii="Courier New" w:hAnsi="Courier New" w:cs="Courier New"/>
-                <w:noProof/>
-              </w:rPr>
-              <w:t xml:space="preserve"> [Status]</w:t>
-            </w:r>
-            <w:r>
-              <w:rPr>
-                <w:rFonts w:ascii="Courier New" w:hAnsi="Courier New" w:cs="Courier New"/>
-                <w:noProof/>
-                <w:color w:val="808080"/>
-              </w:rPr>
-              <w:t>=</w:t>
-            </w:r>
-            <w:r>
-              <w:rPr>
-                <w:rFonts w:ascii="Courier New" w:hAnsi="Courier New" w:cs="Courier New"/>
-                <w:noProof/>
-              </w:rPr>
-              <w:t xml:space="preserve"> </w:t>
+              <w:t>Open</w:t>
             </w:r>
             <w:r>
               <w:rPr>
@@ -20192,7 +20250,7 @@
                 <w:noProof/>
                 <w:color w:val="FF0000"/>
               </w:rPr>
-              <w:t>'Active'</w:t>
+              <w:t>'</w:t>
             </w:r>
           </w:p>
           <w:p>
@@ -20551,7 +20609,19 @@
               <w:rPr>
                 <w:rFonts w:asciiTheme="minorHAnsi" w:hAnsiTheme="minorHAnsi"/>
               </w:rPr>
-              <w:t>2 Active Surveys should not be selected for Reminder.</w:t>
+              <w:t xml:space="preserve">2 </w:t>
+            </w:r>
+            <w:r>
+              <w:rPr>
+                <w:rFonts w:asciiTheme="minorHAnsi" w:hAnsiTheme="minorHAnsi"/>
+              </w:rPr>
+              <w:t>open</w:t>
+            </w:r>
+            <w:r>
+              <w:rPr>
+                <w:rFonts w:asciiTheme="minorHAnsi" w:hAnsiTheme="minorHAnsi"/>
+              </w:rPr>
+              <w:t xml:space="preserve"> Surveys should not be selected for Reminder.</w:t>
             </w:r>
           </w:p>
           <w:p>
@@ -20619,7 +20689,19 @@
               <w:rPr>
                 <w:i/>
               </w:rPr>
-              <w:t>Test run on 02/25/2016</w:t>
+              <w:t>Test run on 02/2</w:t>
+            </w:r>
+            <w:r>
+              <w:rPr>
+                <w:i/>
+              </w:rPr>
+              <w:t>6</w:t>
+            </w:r>
+            <w:r>
+              <w:rPr>
+                <w:i/>
+              </w:rPr>
+              <w:t>/2016</w:t>
             </w:r>
           </w:p>
         </w:tc>
@@ -20631,8 +20713,6 @@
           <w:sz w:val="18"/>
         </w:rPr>
       </w:pPr>
-      <w:bookmarkStart w:id="15" w:name="_GoBack"/>
-      <w:bookmarkEnd w:id="15"/>
     </w:p>
     <w:sectPr>
       <w:headerReference w:type="default" r:id="rId10"/>
@@ -20788,7 +20868,7 @@
         <w:sz w:val="18"/>
         <w:szCs w:val="18"/>
       </w:rPr>
-      <w:t>5</w:t>
+      <w:t>11</w:t>
     </w:r>
     <w:r>
       <w:rPr>
@@ -23308,7 +23388,7 @@
 </file>
 
 <file path=customXml/itemProps1.xml><?xml version="1.0" encoding="utf-8"?>
-<ds:datastoreItem xmlns:ds="http://schemas.openxmlformats.org/officeDocument/2006/customXml" ds:itemID="{3C5E6391-CFBD-4410-9AF4-012B664E6AB3}">
+<ds:datastoreItem xmlns:ds="http://schemas.openxmlformats.org/officeDocument/2006/customXml" ds:itemID="{EC0E0633-FE87-4C7F-B274-5970CBA09DA9}">
   <ds:schemaRefs>
     <ds:schemaRef ds:uri="http://schemas.openxmlformats.org/officeDocument/2006/bibliography"/>
   </ds:schemaRefs>

</xml_diff>

<commit_message>
Updates for TFS 2182.
git-tfs-id: [https://tfs.omnicloud.local/tfs/cco%20program/]$/eCoaching_V2;C34000
</commit_message>
<xml_diff>
--- a/Unit Test/CCO_eCoaching_Script_Notification_UTD.docx
+++ b/Unit Test/CCO_eCoaching_Script_Notification_UTD.docx
@@ -274,7 +274,7 @@
           <w:sz w:val="18"/>
           <w:szCs w:val="18"/>
         </w:rPr>
-        <w:t>March 2, 2016</w:t>
+        <w:t>March 8, 2016</w:t>
       </w:r>
       <w:r>
         <w:rPr>
@@ -1174,6 +1174,191 @@
           </w:p>
         </w:tc>
       </w:tr>
+      <w:tr>
+        <w:tc>
+          <w:tcPr>
+            <w:tcW w:w="1440" w:type="dxa"/>
+            <w:tcBorders>
+              <w:top w:val="single" w:sz="6" w:space="0" w:color="C0C0C0"/>
+              <w:left w:val="single" w:sz="6" w:space="0" w:color="C0C0C0"/>
+              <w:bottom w:val="single" w:sz="6" w:space="0" w:color="C0C0C0"/>
+              <w:right w:val="single" w:sz="6" w:space="0" w:color="C0C0C0"/>
+            </w:tcBorders>
+          </w:tcPr>
+          <w:p>
+            <w:pPr>
+              <w:pStyle w:val="hdr1"/>
+              <w:ind w:left="0"/>
+              <w:rPr>
+                <w:rFonts w:asciiTheme="minorHAnsi" w:hAnsiTheme="minorHAnsi"/>
+                <w:i w:val="0"/>
+                <w:sz w:val="20"/>
+              </w:rPr>
+            </w:pPr>
+            <w:r>
+              <w:rPr>
+                <w:rFonts w:asciiTheme="minorHAnsi" w:hAnsiTheme="minorHAnsi"/>
+                <w:i w:val="0"/>
+                <w:sz w:val="20"/>
+              </w:rPr>
+              <w:t>3/8/2016</w:t>
+            </w:r>
+          </w:p>
+        </w:tc>
+        <w:tc>
+          <w:tcPr>
+            <w:tcW w:w="1998" w:type="dxa"/>
+            <w:tcBorders>
+              <w:top w:val="single" w:sz="6" w:space="0" w:color="C0C0C0"/>
+              <w:left w:val="single" w:sz="6" w:space="0" w:color="C0C0C0"/>
+              <w:bottom w:val="single" w:sz="6" w:space="0" w:color="C0C0C0"/>
+              <w:right w:val="single" w:sz="6" w:space="0" w:color="C0C0C0"/>
+            </w:tcBorders>
+          </w:tcPr>
+          <w:p>
+            <w:pPr>
+              <w:rPr>
+                <w:rFonts w:asciiTheme="minorHAnsi" w:hAnsiTheme="minorHAnsi"/>
+              </w:rPr>
+            </w:pPr>
+            <w:r>
+              <w:rPr>
+                <w:rFonts w:asciiTheme="minorHAnsi" w:hAnsiTheme="minorHAnsi"/>
+              </w:rPr>
+              <w:t>4.2</w:t>
+            </w:r>
+          </w:p>
+        </w:tc>
+        <w:tc>
+          <w:tcPr>
+            <w:tcW w:w="5220" w:type="dxa"/>
+            <w:tcBorders>
+              <w:top w:val="single" w:sz="6" w:space="0" w:color="C0C0C0"/>
+              <w:left w:val="single" w:sz="6" w:space="0" w:color="C0C0C0"/>
+              <w:bottom w:val="single" w:sz="6" w:space="0" w:color="C0C0C0"/>
+              <w:right w:val="single" w:sz="6" w:space="0" w:color="C0C0C0"/>
+            </w:tcBorders>
+          </w:tcPr>
+          <w:p>
+            <w:pPr>
+              <w:rPr>
+                <w:rFonts w:asciiTheme="minorHAnsi" w:hAnsiTheme="minorHAnsi"/>
+              </w:rPr>
+            </w:pPr>
+            <w:r>
+              <w:rPr>
+                <w:rFonts w:asciiTheme="minorHAnsi" w:hAnsiTheme="minorHAnsi"/>
+              </w:rPr>
+              <w:t xml:space="preserve">TFS 2182 – </w:t>
+            </w:r>
+            <w:r>
+              <w:rPr>
+                <w:rFonts w:asciiTheme="minorHAnsi" w:hAnsiTheme="minorHAnsi"/>
+              </w:rPr>
+              <w:t xml:space="preserve">Update LCS reminder recipients to Review </w:t>
+            </w:r>
+            <w:proofErr w:type="spellStart"/>
+            <w:r>
+              <w:rPr>
+                <w:rFonts w:asciiTheme="minorHAnsi" w:hAnsiTheme="minorHAnsi"/>
+              </w:rPr>
+              <w:t>Mgrs</w:t>
+            </w:r>
+            <w:proofErr w:type="spellEnd"/>
+            <w:r>
+              <w:rPr>
+                <w:rFonts w:asciiTheme="minorHAnsi" w:hAnsiTheme="minorHAnsi"/>
+              </w:rPr>
+              <w:t xml:space="preserve"> and their Sups</w:t>
+            </w:r>
+            <w:r>
+              <w:rPr>
+                <w:rFonts w:asciiTheme="minorHAnsi" w:hAnsiTheme="minorHAnsi"/>
+              </w:rPr>
+              <w:t xml:space="preserve"> -</w:t>
+            </w:r>
+            <w:r>
+              <w:rPr>
+                <w:rFonts w:asciiTheme="minorHAnsi" w:hAnsiTheme="minorHAnsi"/>
+              </w:rPr>
+              <w:t xml:space="preserve">– Updates to </w:t>
+            </w:r>
+          </w:p>
+          <w:p>
+            <w:pPr>
+              <w:rPr>
+                <w:rFonts w:asciiTheme="minorHAnsi" w:hAnsiTheme="minorHAnsi"/>
+              </w:rPr>
+            </w:pPr>
+            <w:r>
+              <w:rPr>
+                <w:rFonts w:asciiTheme="minorHAnsi" w:hAnsiTheme="minorHAnsi"/>
+              </w:rPr>
+              <w:t>S</w:t>
+            </w:r>
+            <w:r>
+              <w:rPr>
+                <w:rFonts w:asciiTheme="minorHAnsi" w:hAnsiTheme="minorHAnsi"/>
+              </w:rPr>
+              <w:t>ection</w:t>
+            </w:r>
+            <w:r>
+              <w:rPr>
+                <w:rFonts w:asciiTheme="minorHAnsi" w:hAnsiTheme="minorHAnsi"/>
+              </w:rPr>
+              <w:t xml:space="preserve"> </w:t>
+            </w:r>
+            <w:r>
+              <w:rPr>
+                <w:rFonts w:asciiTheme="minorHAnsi" w:hAnsiTheme="minorHAnsi"/>
+              </w:rPr>
+              <w:t>3</w:t>
+            </w:r>
+            <w:r>
+              <w:rPr>
+                <w:rFonts w:asciiTheme="minorHAnsi" w:hAnsiTheme="minorHAnsi"/>
+              </w:rPr>
+              <w:t xml:space="preserve"> – Added test case</w:t>
+            </w:r>
+            <w:r>
+              <w:rPr>
+                <w:rFonts w:asciiTheme="minorHAnsi" w:hAnsiTheme="minorHAnsi"/>
+              </w:rPr>
+              <w:t xml:space="preserve"> 3.25</w:t>
+            </w:r>
+          </w:p>
+        </w:tc>
+        <w:tc>
+          <w:tcPr>
+            <w:tcW w:w="2970" w:type="dxa"/>
+            <w:tcBorders>
+              <w:top w:val="single" w:sz="6" w:space="0" w:color="C0C0C0"/>
+              <w:left w:val="single" w:sz="6" w:space="0" w:color="C0C0C0"/>
+              <w:bottom w:val="single" w:sz="6" w:space="0" w:color="C0C0C0"/>
+              <w:right w:val="single" w:sz="6" w:space="0" w:color="C0C0C0"/>
+            </w:tcBorders>
+          </w:tcPr>
+          <w:p>
+            <w:pPr>
+              <w:pStyle w:val="hdr1"/>
+              <w:ind w:left="0"/>
+              <w:rPr>
+                <w:rFonts w:asciiTheme="minorHAnsi" w:hAnsiTheme="minorHAnsi"/>
+                <w:i w:val="0"/>
+                <w:sz w:val="20"/>
+              </w:rPr>
+            </w:pPr>
+            <w:r>
+              <w:rPr>
+                <w:rFonts w:asciiTheme="minorHAnsi" w:hAnsiTheme="minorHAnsi"/>
+                <w:i w:val="0"/>
+                <w:sz w:val="20"/>
+              </w:rPr>
+              <w:t>Susmitha Palacherla</w:t>
+            </w:r>
+          </w:p>
+        </w:tc>
+      </w:tr>
     </w:tbl>
     <w:p>
       <w:pPr>
@@ -22847,6 +23032,247 @@
           </w:p>
         </w:tc>
       </w:tr>
+      <w:tr>
+        <w:tc>
+          <w:tcPr>
+            <w:tcW w:w="900" w:type="dxa"/>
+          </w:tcPr>
+          <w:p>
+            <w:pPr>
+              <w:pStyle w:val="Header"/>
+              <w:tabs>
+                <w:tab w:val="clear" w:pos="4320"/>
+                <w:tab w:val="clear" w:pos="8640"/>
+              </w:tabs>
+              <w:overflowPunct/>
+              <w:autoSpaceDE/>
+              <w:autoSpaceDN/>
+              <w:adjustRightInd/>
+              <w:spacing w:before="40" w:after="40"/>
+              <w:ind w:left="360"/>
+              <w:jc w:val="both"/>
+              <w:textAlignment w:val="auto"/>
+            </w:pPr>
+            <w:r>
+              <w:lastRenderedPageBreak/>
+              <w:t>25.</w:t>
+            </w:r>
+          </w:p>
+        </w:tc>
+        <w:tc>
+          <w:tcPr>
+            <w:tcW w:w="3960" w:type="dxa"/>
+          </w:tcPr>
+          <w:p>
+            <w:pPr>
+              <w:overflowPunct/>
+              <w:textAlignment w:val="auto"/>
+              <w:rPr>
+                <w:rFonts w:ascii="Courier New" w:hAnsi="Courier New" w:cs="Courier New"/>
+                <w:noProof/>
+                <w:color w:val="008000"/>
+              </w:rPr>
+            </w:pPr>
+            <w:r>
+              <w:rPr>
+                <w:rFonts w:ascii="Courier New" w:hAnsi="Courier New" w:cs="Courier New"/>
+                <w:noProof/>
+                <w:color w:val="008000"/>
+              </w:rPr>
+              <w:t>Verify that LCS Pending Manager email reminders are going to Review Mgrs and their Hierarchy Sups for CC on subsequent reminders.</w:t>
+            </w:r>
+          </w:p>
+          <w:p>
+            <w:pPr>
+              <w:overflowPunct/>
+              <w:textAlignment w:val="auto"/>
+              <w:rPr>
+                <w:rFonts w:ascii="Courier New" w:hAnsi="Courier New" w:cs="Courier New"/>
+                <w:noProof/>
+                <w:color w:val="008000"/>
+              </w:rPr>
+            </w:pPr>
+            <w:r>
+              <w:rPr>
+                <w:rFonts w:ascii="Courier New" w:hAnsi="Courier New" w:cs="Courier New"/>
+                <w:noProof/>
+                <w:color w:val="008000"/>
+              </w:rPr>
+              <w:t>All others should remain unchanged.</w:t>
+            </w:r>
+          </w:p>
+          <w:p>
+            <w:pPr>
+              <w:overflowPunct/>
+              <w:textAlignment w:val="auto"/>
+              <w:rPr>
+                <w:rFonts w:ascii="Courier New" w:hAnsi="Courier New" w:cs="Courier New"/>
+                <w:noProof/>
+                <w:color w:val="008000"/>
+              </w:rPr>
+            </w:pPr>
+          </w:p>
+          <w:p>
+            <w:pPr>
+              <w:overflowPunct/>
+              <w:textAlignment w:val="auto"/>
+              <w:rPr>
+                <w:rFonts w:ascii="Courier New" w:hAnsi="Courier New" w:cs="Courier New"/>
+                <w:noProof/>
+                <w:color w:val="008000"/>
+              </w:rPr>
+            </w:pPr>
+            <w:r>
+              <w:rPr>
+                <w:rFonts w:ascii="Courier New" w:hAnsi="Courier New" w:cs="Courier New"/>
+                <w:noProof/>
+                <w:color w:val="008000"/>
+              </w:rPr>
+              <w:t>Update some LCS and non LCS logs to have 345712 as employee ID</w:t>
+            </w:r>
+          </w:p>
+          <w:p>
+            <w:pPr>
+              <w:overflowPunct/>
+              <w:textAlignment w:val="auto"/>
+              <w:rPr>
+                <w:rFonts w:ascii="Courier New" w:hAnsi="Courier New" w:cs="Courier New"/>
+                <w:noProof/>
+                <w:color w:val="008000"/>
+              </w:rPr>
+            </w:pPr>
+          </w:p>
+        </w:tc>
+        <w:tc>
+          <w:tcPr>
+            <w:tcW w:w="4500" w:type="dxa"/>
+          </w:tcPr>
+          <w:p>
+            <w:pPr>
+              <w:pStyle w:val="Header"/>
+              <w:tabs>
+                <w:tab w:val="clear" w:pos="4320"/>
+                <w:tab w:val="clear" w:pos="8640"/>
+              </w:tabs>
+              <w:spacing w:before="40" w:after="40"/>
+              <w:rPr>
+                <w:rFonts w:asciiTheme="minorHAnsi" w:hAnsiTheme="minorHAnsi"/>
+              </w:rPr>
+            </w:pPr>
+            <w:r>
+              <w:rPr>
+                <w:rFonts w:asciiTheme="minorHAnsi" w:hAnsiTheme="minorHAnsi"/>
+              </w:rPr>
+              <w:t xml:space="preserve">LCS logs should go to </w:t>
+            </w:r>
+            <w:hyperlink r:id="rId10" w:history="1">
+              <w:r>
+                <w:rPr>
+                  <w:rStyle w:val="Hyperlink"/>
+                  <w:rFonts w:asciiTheme="minorHAnsi" w:hAnsiTheme="minorHAnsi"/>
+                </w:rPr>
+                <w:t>Susmitha.palacherla@gdit.com</w:t>
+              </w:r>
+            </w:hyperlink>
+            <w:r>
+              <w:rPr>
+                <w:rFonts w:asciiTheme="minorHAnsi" w:hAnsiTheme="minorHAnsi"/>
+              </w:rPr>
+              <w:t xml:space="preserve"> and CC </w:t>
+            </w:r>
+            <w:hyperlink r:id="rId11" w:history="1">
+              <w:r>
+                <w:rPr>
+                  <w:rStyle w:val="Hyperlink"/>
+                  <w:rFonts w:asciiTheme="minorHAnsi" w:hAnsiTheme="minorHAnsi"/>
+                </w:rPr>
+                <w:t>Timothy.Queen@gdit.com</w:t>
+              </w:r>
+            </w:hyperlink>
+            <w:r>
+              <w:rPr>
+                <w:rFonts w:asciiTheme="minorHAnsi" w:hAnsiTheme="minorHAnsi"/>
+              </w:rPr>
+              <w:t xml:space="preserve"> instead of the Hierarchy manager and or </w:t>
+            </w:r>
+            <w:proofErr w:type="spellStart"/>
+            <w:r>
+              <w:rPr>
+                <w:rFonts w:asciiTheme="minorHAnsi" w:hAnsiTheme="minorHAnsi"/>
+              </w:rPr>
+              <w:t>sr</w:t>
+            </w:r>
+            <w:proofErr w:type="spellEnd"/>
+            <w:r>
+              <w:rPr>
+                <w:rFonts w:asciiTheme="minorHAnsi" w:hAnsiTheme="minorHAnsi"/>
+              </w:rPr>
+              <w:t xml:space="preserve"> manager of the Employee.</w:t>
+            </w:r>
+          </w:p>
+          <w:p>
+            <w:pPr>
+              <w:pStyle w:val="Header"/>
+              <w:tabs>
+                <w:tab w:val="clear" w:pos="4320"/>
+                <w:tab w:val="clear" w:pos="8640"/>
+              </w:tabs>
+              <w:spacing w:before="40" w:after="40"/>
+              <w:rPr>
+                <w:rFonts w:asciiTheme="minorHAnsi" w:hAnsiTheme="minorHAnsi"/>
+              </w:rPr>
+            </w:pPr>
+            <w:r>
+              <w:rPr>
+                <w:rFonts w:asciiTheme="minorHAnsi" w:hAnsiTheme="minorHAnsi"/>
+              </w:rPr>
+              <w:t>All non LCS logs should go to Hierarchy users.</w:t>
+            </w:r>
+          </w:p>
+        </w:tc>
+        <w:tc>
+          <w:tcPr>
+            <w:tcW w:w="1260" w:type="dxa"/>
+          </w:tcPr>
+          <w:p>
+            <w:pPr>
+              <w:pStyle w:val="Header"/>
+              <w:tabs>
+                <w:tab w:val="clear" w:pos="4320"/>
+                <w:tab w:val="clear" w:pos="8640"/>
+              </w:tabs>
+              <w:spacing w:before="40" w:after="40"/>
+              <w:rPr>
+                <w:rFonts w:asciiTheme="minorHAnsi" w:hAnsiTheme="minorHAnsi"/>
+              </w:rPr>
+            </w:pPr>
+            <w:r>
+              <w:rPr>
+                <w:rFonts w:asciiTheme="minorHAnsi" w:hAnsiTheme="minorHAnsi"/>
+              </w:rPr>
+              <w:t>P</w:t>
+            </w:r>
+          </w:p>
+        </w:tc>
+        <w:tc>
+          <w:tcPr>
+            <w:tcW w:w="2880" w:type="dxa"/>
+          </w:tcPr>
+          <w:p>
+            <w:pPr>
+              <w:pStyle w:val="Header"/>
+              <w:tabs>
+                <w:tab w:val="clear" w:pos="4320"/>
+                <w:tab w:val="clear" w:pos="8640"/>
+              </w:tabs>
+              <w:spacing w:before="40" w:after="40"/>
+              <w:rPr>
+                <w:i/>
+              </w:rPr>
+            </w:pPr>
+          </w:p>
+        </w:tc>
+      </w:tr>
     </w:tbl>
     <w:p>
       <w:pPr>
@@ -23881,7 +24307,6 @@
                 <w:rFonts w:ascii="Courier New" w:hAnsi="Courier New" w:cs="Courier New"/>
                 <w:noProof/>
               </w:rPr>
-              <w:lastRenderedPageBreak/>
               <w:t xml:space="preserve">  </w:t>
             </w:r>
             <w:r>
@@ -25658,9 +26083,9 @@
       </w:pPr>
     </w:p>
     <w:sectPr>
-      <w:headerReference w:type="default" r:id="rId10"/>
-      <w:footerReference w:type="default" r:id="rId11"/>
-      <w:footerReference w:type="first" r:id="rId12"/>
+      <w:headerReference w:type="default" r:id="rId12"/>
+      <w:footerReference w:type="default" r:id="rId13"/>
+      <w:footerReference w:type="first" r:id="rId14"/>
       <w:pgSz w:w="15840" w:h="12240" w:orient="landscape" w:code="1"/>
       <w:pgMar w:top="720" w:right="1080" w:bottom="720" w:left="1080" w:header="720" w:footer="720" w:gutter="0"/>
       <w:cols w:space="720"/>
@@ -28447,7 +28872,7 @@
 </file>
 
 <file path=customXml/itemProps1.xml><?xml version="1.0" encoding="utf-8"?>
-<ds:datastoreItem xmlns:ds="http://schemas.openxmlformats.org/officeDocument/2006/customXml" ds:itemID="{35F307F5-6E4C-4C5D-823B-E47BDD3B92BE}">
+<ds:datastoreItem xmlns:ds="http://schemas.openxmlformats.org/officeDocument/2006/customXml" ds:itemID="{24BA101C-9AFC-41C8-932D-6AA502B74610}">
   <ds:schemaRefs>
     <ds:schemaRef ds:uri="http://schemas.openxmlformats.org/officeDocument/2006/bibliography"/>
   </ds:schemaRefs>

</xml_diff>